<commit_message>
plano de comunicação 2023
</commit_message>
<xml_diff>
--- a/plano_comunicacao/2023/_rascunho_comunicacao_2023.docx
+++ b/plano_comunicacao/2023/_rascunho_comunicacao_2023.docx
@@ -19,6 +19,9 @@
       <w:pPr>
         <w:pStyle w:val="Heading1"/>
       </w:pPr>
+      <w:r>
+        <w:t>a</w:t>
+      </w:r>
       <w:r>
         <w:t xml:space="preserve">1. </w:t>
       </w:r>
@@ -120,7 +123,15 @@
         <w:t xml:space="preserve">3. </w:t>
       </w:r>
       <w:r>
-        <w:t>HQ eu entendendo, mas da onde esse interesse por financiamento coletivo?</w:t>
+        <w:t xml:space="preserve">HQ eu entendendo, mas </w:t>
+      </w:r>
+      <w:proofErr w:type="gramStart"/>
+      <w:r>
+        <w:t>da onde</w:t>
+      </w:r>
+      <w:proofErr w:type="gramEnd"/>
+      <w:r>
+        <w:t xml:space="preserve"> esse interesse por financiamento coletivo?</w:t>
       </w:r>
     </w:p>
     <w:p>
@@ -156,10 +167,7 @@
         <w:t>Financiamento Coletivo é uma estratégia para arrecadar os recursos para a viabilização de um projeto a partir do apoio ou doação de várias pessoas.</w:t>
       </w:r>
       <w:r>
-        <w:t xml:space="preserve"> </w:t>
-      </w:r>
-      <w:r>
-        <w:t>As pessoas podem se motivar a apoiar um projeto porque acreditam nele</w:t>
+        <w:t xml:space="preserve"> As pessoas podem se motivar a apoiar um projeto porque acreditam nele</w:t>
       </w:r>
       <w:r>
         <w:t>, querem apoiar o trabalho da pessoa idealizadora</w:t>
@@ -204,7 +212,15 @@
     </w:p>
     <w:p>
       <w:r>
-        <w:t>Plataformas de financiamento coletivo como Catarse ou Apoia.se viabilizam o contato entre quem quer apoiar e quem precisa de apoio. Na plataforma, a pessoa idealizadora apresenta o projeto e gerencia a lista de recompensas para apoiadores. A plataforma vai acumulando os apoios e, quando a campanha for bem sucedida, repassa o valor arrecadado para a idealizadora, descontando um determinado percentual.</w:t>
+        <w:t xml:space="preserve">Plataformas de financiamento coletivo como Catarse ou Apoia.se viabilizam o contato entre quem quer apoiar e quem precisa de apoio. Na plataforma, a pessoa idealizadora apresenta o projeto e gerencia a lista de recompensas para apoiadores. A plataforma vai acumulando os apoios e, quando a campanha for </w:t>
+      </w:r>
+      <w:proofErr w:type="gramStart"/>
+      <w:r>
+        <w:t>bem sucedida</w:t>
+      </w:r>
+      <w:proofErr w:type="gramEnd"/>
+      <w:r>
+        <w:t>, repassa o valor arrecadado para a idealizadora, descontando um determinado percentual.</w:t>
       </w:r>
     </w:p>
     <w:p>
@@ -229,25 +245,43 @@
     </w:p>
     <w:p>
       <w:r>
-        <w:t>- tudo ou nada: se a meta não for atingida, o projeto não será executado e as pessoas apoiadoras receberão o dinheiro de volta.</w:t>
-      </w:r>
-    </w:p>
-    <w:p>
-      <w:r>
         <w:t xml:space="preserve">- </w:t>
       </w:r>
+      <w:proofErr w:type="gramStart"/>
+      <w:r>
+        <w:t>tudo</w:t>
+      </w:r>
+      <w:proofErr w:type="gramEnd"/>
+      <w:r>
+        <w:t xml:space="preserve"> ou nada: se a meta não for atingida, o projeto não será executado e as pessoas apoiadoras receberão o dinheiro de volta.</w:t>
+      </w:r>
+    </w:p>
+    <w:p>
+      <w:r>
+        <w:t xml:space="preserve">- </w:t>
+      </w:r>
       <w:proofErr w:type="spellStart"/>
+      <w:proofErr w:type="gramStart"/>
       <w:r>
         <w:t>flex</w:t>
       </w:r>
       <w:proofErr w:type="spellEnd"/>
+      <w:proofErr w:type="gramEnd"/>
       <w:r>
         <w:t>: o projeto possui recursos para se viabilizar e as pessoas vão usar a campanha de financiamento coletivo como pré-venda ou divulgação.</w:t>
       </w:r>
     </w:p>
     <w:p>
       <w:r>
-        <w:t xml:space="preserve">- recorrente: </w:t>
+        <w:t xml:space="preserve">- </w:t>
+      </w:r>
+      <w:proofErr w:type="gramStart"/>
+      <w:r>
+        <w:t>recorrente</w:t>
+      </w:r>
+      <w:proofErr w:type="gramEnd"/>
+      <w:r>
+        <w:t xml:space="preserve">: </w:t>
       </w:r>
       <w:r>
         <w:t xml:space="preserve">o valor mensal arrecadado é repassado para a pessoa idealizadora como incentivo para a produção de conteúdo (newsletter, </w:t>
@@ -305,19 +339,107 @@
         <w:t xml:space="preserve"> da banca ou das livrarias</w:t>
       </w:r>
       <w:r>
+        <w:t xml:space="preserve"> (às vezes fica menor)</w:t>
+      </w:r>
+      <w:r>
+        <w:t>. Também é comum que outras recompensas sejam oferecidas: chaveiro, caneca, poster, arte original... tudo depende da campanha.</w:t>
+      </w:r>
+    </w:p>
+    <w:p>
+      <w:pPr>
+        <w:pStyle w:val="Heading1"/>
+      </w:pPr>
+      <w:r>
+        <w:t>8</w:t>
+      </w:r>
+      <w:r>
+        <w:t xml:space="preserve">. </w:t>
+      </w:r>
+      <w:r>
+        <w:t>E tem muita campanha de financiamento coletivo de HQ?</w:t>
+      </w:r>
+    </w:p>
+    <w:p>
+      <w:r>
+        <w:t>Desde 2011 até 2023, temos:</w:t>
+      </w:r>
+    </w:p>
+    <w:p>
+      <w:pPr>
+        <w:pStyle w:val="ListParagraph"/>
+        <w:numPr>
+          <w:ilvl w:val="0"/>
+          <w:numId w:val="1"/>
+        </w:numPr>
+      </w:pPr>
+      <w:r>
+        <w:t xml:space="preserve">Tudo ou nada: </w:t>
+      </w:r>
+      <w:r>
+        <w:t>1335</w:t>
+      </w:r>
+      <w:r>
+        <w:t xml:space="preserve"> no total, 830 </w:t>
+      </w:r>
+      <w:proofErr w:type="gramStart"/>
+      <w:r>
+        <w:t>bem sucedidas</w:t>
+      </w:r>
+      <w:proofErr w:type="gramEnd"/>
+      <w:r>
+        <w:t xml:space="preserve"> (62,17%)</w:t>
+      </w:r>
+    </w:p>
+    <w:p>
+      <w:pPr>
+        <w:pStyle w:val="ListParagraph"/>
+        <w:numPr>
+          <w:ilvl w:val="0"/>
+          <w:numId w:val="1"/>
+        </w:numPr>
+      </w:pPr>
+      <w:r>
+        <w:t xml:space="preserve">Flex: 1468 no total, </w:t>
+      </w:r>
+      <w:r>
+        <w:t>1383</w:t>
+      </w:r>
+      <w:r>
         <w:t xml:space="preserve"> </w:t>
       </w:r>
-      <w:r>
-        <w:t xml:space="preserve">(às vezes </w:t>
-      </w:r>
-      <w:r>
-        <w:t xml:space="preserve">fica </w:t>
-      </w:r>
-      <w:r>
-        <w:t>menor)</w:t>
-      </w:r>
-      <w:r>
-        <w:t>. Também é comum que outras recompensas sejam oferecidas: chaveiro, caneca, poster, arte original... tudo depende da campanha.</w:t>
+      <w:proofErr w:type="gramStart"/>
+      <w:r>
+        <w:t>bem sucedidas</w:t>
+      </w:r>
+      <w:proofErr w:type="gramEnd"/>
+      <w:r>
+        <w:t xml:space="preserve"> (94,21%)</w:t>
+      </w:r>
+    </w:p>
+    <w:p>
+      <w:pPr>
+        <w:pStyle w:val="ListParagraph"/>
+        <w:numPr>
+          <w:ilvl w:val="0"/>
+          <w:numId w:val="1"/>
+        </w:numPr>
+      </w:pPr>
+      <w:r>
+        <w:t xml:space="preserve">Recorrente: </w:t>
+      </w:r>
+      <w:r>
+        <w:t>684</w:t>
+      </w:r>
+      <w:r>
+        <w:t xml:space="preserve"> no total, 152 </w:t>
+      </w:r>
+      <w:proofErr w:type="gramStart"/>
+      <w:r>
+        <w:t>bem sucedidas</w:t>
+      </w:r>
+      <w:proofErr w:type="gramEnd"/>
+      <w:r>
+        <w:t xml:space="preserve"> (22,22%)</w:t>
       </w:r>
     </w:p>
     <w:p>
@@ -325,13 +447,13 @@
         <w:pStyle w:val="Heading1"/>
       </w:pPr>
       <w:r>
-        <w:t>8</w:t>
+        <w:t>9</w:t>
       </w:r>
       <w:r>
         <w:t xml:space="preserve">. </w:t>
       </w:r>
       <w:r>
-        <w:t>E tem muita campanha de financiamento coletivo de HQ?</w:t>
+        <w:t>E quanto dinheiro é movimentado nessas campanhas de financiamento coletivo de HQ?</w:t>
       </w:r>
     </w:p>
     <w:p>
@@ -348,13 +470,15 @@
         </w:numPr>
       </w:pPr>
       <w:r>
-        <w:t xml:space="preserve">Tudo ou nada: </w:t>
-      </w:r>
-      <w:r>
-        <w:t>1335</w:t>
-      </w:r>
-      <w:r>
-        <w:t xml:space="preserve"> no total, 830 bem sucedidas (62,17%)</w:t>
+        <w:t>Tudo ou nada: R$ 24.063.279,83 (</w:t>
+      </w:r>
+      <w:proofErr w:type="gramStart"/>
+      <w:r>
+        <w:t>bem sucedidas</w:t>
+      </w:r>
+      <w:proofErr w:type="gramEnd"/>
+      <w:r>
+        <w:t>)</w:t>
       </w:r>
     </w:p>
     <w:p>
@@ -366,13 +490,10 @@
         </w:numPr>
       </w:pPr>
       <w:r>
-        <w:t xml:space="preserve">Flex: 1468 no total, </w:t>
-      </w:r>
-      <w:r>
-        <w:t>1383</w:t>
-      </w:r>
-      <w:r>
-        <w:t xml:space="preserve"> bem sucedidas (94,21%)</w:t>
+        <w:t xml:space="preserve">Flex: </w:t>
+      </w:r>
+      <w:r>
+        <w:t>R$ 18.362.131,94</w:t>
       </w:r>
     </w:p>
     <w:p>
@@ -387,10 +508,10 @@
         <w:t xml:space="preserve">Recorrente: </w:t>
       </w:r>
       <w:r>
-        <w:t>684</w:t>
-      </w:r>
-      <w:r>
-        <w:t xml:space="preserve"> no total, 152 bem sucedidas (22,22%)</w:t>
+        <w:t>R$ 43.186,96</w:t>
+      </w:r>
+      <w:r>
+        <w:t xml:space="preserve"> (mensal)</w:t>
       </w:r>
     </w:p>
     <w:p>
@@ -398,85 +519,12 @@
         <w:pStyle w:val="Heading1"/>
       </w:pPr>
       <w:r>
-        <w:t>9</w:t>
+        <w:t>10</w:t>
       </w:r>
       <w:r>
         <w:t xml:space="preserve">. </w:t>
       </w:r>
       <w:r>
-        <w:t xml:space="preserve">E </w:t>
-      </w:r>
-      <w:r>
-        <w:t xml:space="preserve">quanto dinheiro é movimentado nessas campanhas </w:t>
-      </w:r>
-      <w:r>
-        <w:t>de financiamento coletivo de HQ?</w:t>
-      </w:r>
-    </w:p>
-    <w:p>
-      <w:r>
-        <w:t>Desde 2011 até 2023, temos:</w:t>
-      </w:r>
-    </w:p>
-    <w:p>
-      <w:pPr>
-        <w:pStyle w:val="ListParagraph"/>
-        <w:numPr>
-          <w:ilvl w:val="0"/>
-          <w:numId w:val="1"/>
-        </w:numPr>
-      </w:pPr>
-      <w:r>
-        <w:t xml:space="preserve">Tudo ou nada: </w:t>
-      </w:r>
-      <w:r>
-        <w:t>R$ 24.063.279,83 (bem sucedidas)</w:t>
-      </w:r>
-    </w:p>
-    <w:p>
-      <w:pPr>
-        <w:pStyle w:val="ListParagraph"/>
-        <w:numPr>
-          <w:ilvl w:val="0"/>
-          <w:numId w:val="1"/>
-        </w:numPr>
-      </w:pPr>
-      <w:r>
-        <w:t xml:space="preserve">Flex: </w:t>
-      </w:r>
-      <w:r>
-        <w:t>R$ 18.362.131,94</w:t>
-      </w:r>
-    </w:p>
-    <w:p>
-      <w:pPr>
-        <w:pStyle w:val="ListParagraph"/>
-        <w:numPr>
-          <w:ilvl w:val="0"/>
-          <w:numId w:val="1"/>
-        </w:numPr>
-      </w:pPr>
-      <w:r>
-        <w:t xml:space="preserve">Recorrente: </w:t>
-      </w:r>
-      <w:r>
-        <w:t>R$ 43.186,96</w:t>
-      </w:r>
-      <w:r>
-        <w:t xml:space="preserve"> (mensal)</w:t>
-      </w:r>
-    </w:p>
-    <w:p>
-      <w:pPr>
-        <w:pStyle w:val="Heading1"/>
-      </w:pPr>
-      <w:r>
-        <w:t>10</w:t>
-      </w:r>
-      <w:r>
-        <w:t xml:space="preserve">. </w:t>
-      </w:r>
-      <w:r>
         <w:t>E tem diferença entre Catarse e Apoia.se?</w:t>
       </w:r>
     </w:p>
@@ -485,10 +533,7 @@
         <w:t>Opa, tem s</w:t>
       </w:r>
       <w:r>
-        <w:t xml:space="preserve">im! </w:t>
-      </w:r>
-      <w:r>
-        <w:t>Desde 2011 até 2023, temos:</w:t>
+        <w:t>im! Desde 2011 até 2023, temos:</w:t>
       </w:r>
     </w:p>
     <w:p>
@@ -540,10 +585,95 @@
         </w:numPr>
       </w:pPr>
       <w:r>
+        <w:t>Arrecadado: R$ 24.063.279,83 (</w:t>
+      </w:r>
+      <w:proofErr w:type="gramStart"/>
+      <w:r>
+        <w:t>bem sucedidas</w:t>
+      </w:r>
+      <w:proofErr w:type="gramEnd"/>
+      <w:r>
+        <w:t>)</w:t>
+      </w:r>
+    </w:p>
+    <w:p>
+      <w:pPr>
+        <w:pStyle w:val="ListParagraph"/>
+        <w:numPr>
+          <w:ilvl w:val="2"/>
+          <w:numId w:val="1"/>
+        </w:numPr>
+      </w:pPr>
+      <w:r>
+        <w:t xml:space="preserve">Total de campanhas: </w:t>
+      </w:r>
+      <w:r>
+        <w:t>1335</w:t>
+      </w:r>
+    </w:p>
+    <w:p>
+      <w:pPr>
+        <w:pStyle w:val="ListParagraph"/>
+        <w:numPr>
+          <w:ilvl w:val="0"/>
+          <w:numId w:val="1"/>
+        </w:numPr>
+      </w:pPr>
+      <w:r>
+        <w:t>Flex:</w:t>
+      </w:r>
+    </w:p>
+    <w:p>
+      <w:pPr>
+        <w:pStyle w:val="ListParagraph"/>
+        <w:numPr>
+          <w:ilvl w:val="1"/>
+          <w:numId w:val="1"/>
+        </w:numPr>
+      </w:pPr>
+      <w:r>
+        <w:t>Catarse:</w:t>
+      </w:r>
+    </w:p>
+    <w:p>
+      <w:pPr>
+        <w:pStyle w:val="ListParagraph"/>
+        <w:numPr>
+          <w:ilvl w:val="2"/>
+          <w:numId w:val="1"/>
+        </w:numPr>
+      </w:pPr>
+      <w:r>
+        <w:t xml:space="preserve">Taxa de sucesso: </w:t>
+      </w:r>
+      <w:r>
+        <w:t>94,21%</w:t>
+      </w:r>
+    </w:p>
+    <w:p>
+      <w:pPr>
+        <w:pStyle w:val="ListParagraph"/>
+        <w:numPr>
+          <w:ilvl w:val="2"/>
+          <w:numId w:val="1"/>
+        </w:numPr>
+      </w:pPr>
+      <w:r>
         <w:t xml:space="preserve">Arrecadado: </w:t>
       </w:r>
       <w:r>
-        <w:t>R$ 24.063.279,83 (bem sucedidas)</w:t>
+        <w:t>R$ 18.362.131,94</w:t>
+      </w:r>
+      <w:r>
+        <w:t xml:space="preserve"> (</w:t>
+      </w:r>
+      <w:proofErr w:type="gramStart"/>
+      <w:r>
+        <w:t>bem sucedidas</w:t>
+      </w:r>
+      <w:proofErr w:type="gramEnd"/>
+      <w:r>
+        <w:t>)</w:t>
       </w:r>
     </w:p>
     <w:p>
@@ -558,7 +688,55 @@
         <w:t xml:space="preserve">Total de campanhas: </w:t>
       </w:r>
       <w:r>
-        <w:t>1335</w:t>
+        <w:t>1463</w:t>
+      </w:r>
+    </w:p>
+    <w:p>
+      <w:pPr>
+        <w:pStyle w:val="ListParagraph"/>
+        <w:numPr>
+          <w:ilvl w:val="1"/>
+          <w:numId w:val="1"/>
+        </w:numPr>
+      </w:pPr>
+      <w:r>
+        <w:t>Apoia.se:</w:t>
+      </w:r>
+    </w:p>
+    <w:p>
+      <w:pPr>
+        <w:pStyle w:val="ListParagraph"/>
+        <w:numPr>
+          <w:ilvl w:val="2"/>
+          <w:numId w:val="1"/>
+        </w:numPr>
+      </w:pPr>
+      <w:r>
+        <w:t>Taxa de sucesso: 0</w:t>
+      </w:r>
+    </w:p>
+    <w:p>
+      <w:pPr>
+        <w:pStyle w:val="ListParagraph"/>
+        <w:numPr>
+          <w:ilvl w:val="2"/>
+          <w:numId w:val="1"/>
+        </w:numPr>
+      </w:pPr>
+      <w:r>
+        <w:t>Arrecadado: 0</w:t>
+      </w:r>
+    </w:p>
+    <w:p>
+      <w:pPr>
+        <w:pStyle w:val="ListParagraph"/>
+        <w:numPr>
+          <w:ilvl w:val="2"/>
+          <w:numId w:val="1"/>
+        </w:numPr>
+      </w:pPr>
+      <w:r>
+        <w:t>Total de campanhas: 5</w:t>
       </w:r>
     </w:p>
     <w:p>
@@ -570,7 +748,7 @@
         </w:numPr>
       </w:pPr>
       <w:r>
-        <w:t>Flex:</w:t>
+        <w:t>Recorrente:</w:t>
       </w:r>
     </w:p>
     <w:p>
@@ -581,11 +759,9 @@
           <w:numId w:val="1"/>
         </w:numPr>
       </w:pPr>
-      <w:proofErr w:type="spellStart"/>
       <w:r>
         <w:t>Catarse:</w:t>
       </w:r>
-      <w:proofErr w:type="spellEnd"/>
     </w:p>
     <w:p>
       <w:pPr>
@@ -596,10 +772,10 @@
         </w:numPr>
       </w:pPr>
       <w:r>
-        <w:t xml:space="preserve">Taxa de sucesso: </w:t>
-      </w:r>
-      <w:r>
-        <w:t>94,21%</w:t>
+        <w:t>Taxa de sucesso: 26,32</w:t>
+      </w:r>
+      <w:r>
+        <w:t>%</w:t>
       </w:r>
     </w:p>
     <w:p>
@@ -614,13 +790,18 @@
         <w:t xml:space="preserve">Arrecadado: </w:t>
       </w:r>
       <w:r>
-        <w:t>R$ 18.362.131,94</w:t>
-      </w:r>
-      <w:r>
-        <w:t xml:space="preserve"> </w:t>
-      </w:r>
-      <w:r>
-        <w:t>(bem sucedidas)</w:t>
+        <w:t>R$ 3.636,52</w:t>
+      </w:r>
+      <w:r>
+        <w:t xml:space="preserve"> (</w:t>
+      </w:r>
+      <w:proofErr w:type="gramStart"/>
+      <w:r>
+        <w:t>bem sucedidas</w:t>
+      </w:r>
+      <w:proofErr w:type="gramEnd"/>
+      <w:r>
+        <w:t>)</w:t>
       </w:r>
     </w:p>
     <w:p>
@@ -632,10 +813,7 @@
         </w:numPr>
       </w:pPr>
       <w:r>
-        <w:t xml:space="preserve">Total de campanhas: </w:t>
-      </w:r>
-      <w:r>
-        <w:t>1463</w:t>
+        <w:t>Total de campanhas: 57</w:t>
       </w:r>
     </w:p>
     <w:p>
@@ -659,10 +837,7 @@
         </w:numPr>
       </w:pPr>
       <w:r>
-        <w:t xml:space="preserve">Taxa de sucesso: </w:t>
-      </w:r>
-      <w:r>
-        <w:t>0</w:t>
+        <w:t>Taxa de sucesso: 21,85%</w:t>
       </w:r>
     </w:p>
     <w:p>
@@ -677,7 +852,18 @@
         <w:t xml:space="preserve">Arrecadado: </w:t>
       </w:r>
       <w:r>
-        <w:t>0</w:t>
+        <w:t>R$ 39.550,44</w:t>
+      </w:r>
+      <w:r>
+        <w:t xml:space="preserve"> (</w:t>
+      </w:r>
+      <w:proofErr w:type="gramStart"/>
+      <w:r>
+        <w:t>bem sucedidas</w:t>
+      </w:r>
+      <w:proofErr w:type="gramEnd"/>
+      <w:r>
+        <w:t>)</w:t>
       </w:r>
     </w:p>
     <w:p>
@@ -689,145 +875,7 @@
         </w:numPr>
       </w:pPr>
       <w:r>
-        <w:t xml:space="preserve">Total de campanhas: </w:t>
-      </w:r>
-      <w:r>
-        <w:t>5</w:t>
-      </w:r>
-    </w:p>
-    <w:p>
-      <w:pPr>
-        <w:pStyle w:val="ListParagraph"/>
-        <w:numPr>
-          <w:ilvl w:val="0"/>
-          <w:numId w:val="1"/>
-        </w:numPr>
-      </w:pPr>
-      <w:r>
-        <w:t>Recorrente:</w:t>
-      </w:r>
-    </w:p>
-    <w:p>
-      <w:pPr>
-        <w:pStyle w:val="ListParagraph"/>
-        <w:numPr>
-          <w:ilvl w:val="1"/>
-          <w:numId w:val="1"/>
-        </w:numPr>
-      </w:pPr>
-      <w:r>
-        <w:t>Catarse:</w:t>
-      </w:r>
-    </w:p>
-    <w:p>
-      <w:pPr>
-        <w:pStyle w:val="ListParagraph"/>
-        <w:numPr>
-          <w:ilvl w:val="2"/>
-          <w:numId w:val="1"/>
-        </w:numPr>
-      </w:pPr>
-      <w:r>
-        <w:t xml:space="preserve">Taxa de sucesso: </w:t>
-      </w:r>
-      <w:r>
-        <w:t>26,32</w:t>
-      </w:r>
-      <w:r>
-        <w:t>%</w:t>
-      </w:r>
-    </w:p>
-    <w:p>
-      <w:pPr>
-        <w:pStyle w:val="ListParagraph"/>
-        <w:numPr>
-          <w:ilvl w:val="2"/>
-          <w:numId w:val="1"/>
-        </w:numPr>
-      </w:pPr>
-      <w:r>
-        <w:t xml:space="preserve">Arrecadado: </w:t>
-      </w:r>
-      <w:r>
-        <w:t>R$ 3.636,52</w:t>
-      </w:r>
-      <w:r>
-        <w:t xml:space="preserve"> (bem sucedidas)</w:t>
-      </w:r>
-    </w:p>
-    <w:p>
-      <w:pPr>
-        <w:pStyle w:val="ListParagraph"/>
-        <w:numPr>
-          <w:ilvl w:val="2"/>
-          <w:numId w:val="1"/>
-        </w:numPr>
-      </w:pPr>
-      <w:r>
-        <w:t xml:space="preserve">Total de campanhas: </w:t>
-      </w:r>
-      <w:r>
-        <w:t>57</w:t>
-      </w:r>
-    </w:p>
-    <w:p>
-      <w:pPr>
-        <w:pStyle w:val="ListParagraph"/>
-        <w:numPr>
-          <w:ilvl w:val="1"/>
-          <w:numId w:val="1"/>
-        </w:numPr>
-      </w:pPr>
-      <w:r>
-        <w:t>Apoia.se:</w:t>
-      </w:r>
-    </w:p>
-    <w:p>
-      <w:pPr>
-        <w:pStyle w:val="ListParagraph"/>
-        <w:numPr>
-          <w:ilvl w:val="2"/>
-          <w:numId w:val="1"/>
-        </w:numPr>
-      </w:pPr>
-      <w:r>
-        <w:t xml:space="preserve">Taxa de sucesso: </w:t>
-      </w:r>
-      <w:r>
-        <w:t>21,85%</w:t>
-      </w:r>
-    </w:p>
-    <w:p>
-      <w:pPr>
-        <w:pStyle w:val="ListParagraph"/>
-        <w:numPr>
-          <w:ilvl w:val="2"/>
-          <w:numId w:val="1"/>
-        </w:numPr>
-      </w:pPr>
-      <w:r>
-        <w:t xml:space="preserve">Arrecadado: </w:t>
-      </w:r>
-      <w:r>
-        <w:t>R$ 39.550,44</w:t>
-      </w:r>
-      <w:r>
-        <w:t xml:space="preserve"> (bem sucedidas)</w:t>
-      </w:r>
-    </w:p>
-    <w:p>
-      <w:pPr>
-        <w:pStyle w:val="ListParagraph"/>
-        <w:numPr>
-          <w:ilvl w:val="2"/>
-          <w:numId w:val="1"/>
-        </w:numPr>
-      </w:pPr>
-      <w:r>
-        <w:t xml:space="preserve">Total de campanhas: </w:t>
-      </w:r>
-      <w:r>
-        <w:t>627</w:t>
+        <w:t>Total de campanhas: 627</w:t>
       </w:r>
     </w:p>
     <w:p>

</xml_diff>